<commit_message>
Las pelotas se generan, se mueven en la pantalla y rebotan. Se detecta la colision con la nave
</commit_message>
<xml_diff>
--- a/POR HACER.docx
+++ b/POR HACER.docx
@@ -268,7 +268,13 @@
           <w:tcPr>
             <w:tcW w:w="3402" w:type="dxa"/>
           </w:tcPr>
-          <w:p/>
+          <w:p>
+            <w:r>
+              <w:t>x</w:t>
+            </w:r>
+            <w:bookmarkStart w:id="0" w:name="_GoBack"/>
+            <w:bookmarkEnd w:id="0"/>
+          </w:p>
         </w:tc>
       </w:tr>
       <w:tr>
@@ -967,8 +973,6 @@
             <w:r>
               <w:t>Diagrama de objetos</w:t>
             </w:r>
-            <w:bookmarkStart w:id="0" w:name="_GoBack"/>
-            <w:bookmarkEnd w:id="0"/>
           </w:p>
         </w:tc>
         <w:tc>

</xml_diff>